<commit_message>
Added to Report docx file - Materials
</commit_message>
<xml_diff>
--- a/CA2 Report - Paul Ryan.docx
+++ b/CA2 Report - Paul Ryan.docx
@@ -1047,7 +1047,79 @@
           <w:szCs w:val="24"/>
           <w:rtl w:val="0"/>
         </w:rPr>
-        <w:t xml:space="preserve">T</w:t>
+        <w:t xml:space="preserve">A .tsv file is downloaded from the Eurostat website, via API. The file is compressed using gzip so after loading it needs to be extracted using the gzip package. It is then loaded into a data frame for further modification. </w:t>
+      </w:r>
+    </w:p>
+    <w:p>
+      <w:pPr>
+        <w:rPr>
+          <w:rFonts w:ascii="Times New Roman" w:cs="Times New Roman" w:eastAsia="Times New Roman" w:hAnsi="Times New Roman"/>
+          <w:sz w:val="24"/>
+          <w:szCs w:val="24"/>
+        </w:rPr>
+      </w:pPr>
+      <w:r>
+        <w:rPr>
+          <w:rFonts w:ascii="Times New Roman" w:cs="Times New Roman" w:eastAsia="Times New Roman" w:hAnsi="Times New Roman"/>
+          <w:sz w:val="24"/>
+          <w:szCs w:val="24"/>
+          <w:rtl w:val="0"/>
+        </w:rPr>
+        <w:t xml:space="preserve">In the format it is downloaded, the quarterly values are stored in separate columns. The melt function is used to combine the quarters and respective values into two columns. </w:t>
+      </w:r>
+    </w:p>
+    <w:p>
+      <w:pPr>
+        <w:rPr>
+          <w:rFonts w:ascii="Times New Roman" w:cs="Times New Roman" w:eastAsia="Times New Roman" w:hAnsi="Times New Roman"/>
+          <w:sz w:val="24"/>
+          <w:szCs w:val="24"/>
+        </w:rPr>
+      </w:pPr>
+      <w:r>
+        <w:rPr>
+          <w:rFonts w:ascii="Times New Roman" w:cs="Times New Roman" w:eastAsia="Times New Roman" w:hAnsi="Times New Roman"/>
+          <w:sz w:val="24"/>
+          <w:szCs w:val="24"/>
+          <w:rtl w:val="0"/>
+        </w:rPr>
+        <w:t xml:space="preserve">There are records in the “Value” column with no value, but they are represented with a ‘:’. To enable calculations on this column, they are set to NaN, and the ‘Value’ column is then set to a data type of float, which will allow for results using decimal points such as 1.5.  </w:t>
+      </w:r>
+    </w:p>
+    <w:p>
+      <w:pPr>
+        <w:rPr>
+          <w:rFonts w:ascii="Times New Roman" w:cs="Times New Roman" w:eastAsia="Times New Roman" w:hAnsi="Times New Roman"/>
+          <w:sz w:val="24"/>
+          <w:szCs w:val="24"/>
+        </w:rPr>
+      </w:pPr>
+      <w:r>
+        <w:rPr>
+          <w:rFonts w:ascii="Times New Roman" w:cs="Times New Roman" w:eastAsia="Times New Roman" w:hAnsi="Times New Roman"/>
+          <w:sz w:val="24"/>
+          <w:szCs w:val="24"/>
+          <w:rtl w:val="0"/>
+        </w:rPr>
+        <w:t xml:space="preserve">As the data contains information around countries, it will likely be visualised via a map or choropleth plot. To allow for this there needs to be compatible values representing each country. The ISO3 country codes are one such format. The ‘pycountry’ package allows for the conversion of the existing two character country codes to the ISO3 three character country codes. These are mapped and assigned to a new column named ‘Country_Codes’.</w:t>
+      </w:r>
+    </w:p>
+    <w:p>
+      <w:pPr>
+        <w:rPr>
+          <w:rFonts w:ascii="Times New Roman" w:cs="Times New Roman" w:eastAsia="Times New Roman" w:hAnsi="Times New Roman"/>
+          <w:sz w:val="24"/>
+          <w:szCs w:val="24"/>
+        </w:rPr>
+      </w:pPr>
+      <w:r>
+        <w:rPr>
+          <w:rFonts w:ascii="Times New Roman" w:cs="Times New Roman" w:eastAsia="Times New Roman" w:hAnsi="Times New Roman"/>
+          <w:sz w:val="24"/>
+          <w:szCs w:val="24"/>
+          <w:rtl w:val="0"/>
+        </w:rPr>
+        <w:t xml:space="preserve"> </w:t>
       </w:r>
       <w:r>
         <w:br w:type="page"/>

</xml_diff>